<commit_message>
Put together a list of exploratory plots and analyses for the acoustic data, put together a full introduction outline with references, and came up with a random sampling plan for my acoustic samples. Also made a timeline and made edits to an R markdown file?
</commit_message>
<xml_diff>
--- a/Manuscripts/Exploratory Plots and Analysis List.docx
+++ b/Manuscripts/Exploratory Plots and Analysis List.docx
@@ -12,8 +12,6 @@
           <w:u w:val="single"/>
         </w:rPr>
       </w:pPr>
-      <w:bookmarkStart w:id="0" w:name="_GoBack"/>
-      <w:bookmarkEnd w:id="0"/>
       <w:r>
         <w:rPr>
           <w:b/>
@@ -167,7 +165,7 @@
           <w:sz w:val="24"/>
           <w:szCs w:val="24"/>
         </w:rPr>
-        <w:t>SPL</w:t>
+        <w:t>ACI and SPL</w:t>
       </w:r>
     </w:p>
     <w:p>
@@ -187,7 +185,47 @@
           <w:sz w:val="24"/>
           <w:szCs w:val="24"/>
         </w:rPr>
-        <w:t>Averages across 24 hours with all sites plotted on one graph for comparison</w:t>
+        <w:t>Averages plotted across 24 hours for each site (5 total)</w:t>
+      </w:r>
+    </w:p>
+    <w:p>
+      <w:pPr>
+        <w:pStyle w:val="ListParagraph"/>
+        <w:numPr>
+          <w:ilvl w:val="2"/>
+          <w:numId w:val="6"/>
+        </w:numPr>
+        <w:rPr>
+          <w:sz w:val="24"/>
+          <w:szCs w:val="24"/>
+        </w:rPr>
+      </w:pPr>
+      <w:r>
+        <w:rPr>
+          <w:sz w:val="24"/>
+          <w:szCs w:val="24"/>
+        </w:rPr>
+        <w:t>One graph with two y axes (one ACI and one SPL)</w:t>
+      </w:r>
+    </w:p>
+    <w:p>
+      <w:pPr>
+        <w:pStyle w:val="ListParagraph"/>
+        <w:numPr>
+          <w:ilvl w:val="0"/>
+          <w:numId w:val="6"/>
+        </w:numPr>
+        <w:rPr>
+          <w:sz w:val="24"/>
+          <w:szCs w:val="24"/>
+        </w:rPr>
+      </w:pPr>
+      <w:r>
+        <w:rPr>
+          <w:sz w:val="24"/>
+          <w:szCs w:val="24"/>
+        </w:rPr>
+        <w:t>SPL</w:t>
       </w:r>
     </w:p>
     <w:p>
@@ -207,8 +245,30 @@
           <w:sz w:val="24"/>
           <w:szCs w:val="24"/>
         </w:rPr>
+        <w:t>Averages across 24 hours with all sites plotted on one graph for comparison</w:t>
+      </w:r>
+    </w:p>
+    <w:p>
+      <w:pPr>
+        <w:pStyle w:val="ListParagraph"/>
+        <w:numPr>
+          <w:ilvl w:val="1"/>
+          <w:numId w:val="6"/>
+        </w:numPr>
+        <w:rPr>
+          <w:sz w:val="24"/>
+          <w:szCs w:val="24"/>
+        </w:rPr>
+      </w:pPr>
+      <w:r>
+        <w:rPr>
+          <w:sz w:val="24"/>
+          <w:szCs w:val="24"/>
+        </w:rPr>
         <w:t>Boxplot of median SPL at each site</w:t>
       </w:r>
+      <w:bookmarkStart w:id="0" w:name="_GoBack"/>
+      <w:bookmarkEnd w:id="0"/>
     </w:p>
     <w:p>
       <w:pPr>
@@ -247,21 +307,7 @@
           <w:sz w:val="24"/>
           <w:szCs w:val="24"/>
         </w:rPr>
-        <w:t xml:space="preserve">Averages across </w:t>
-      </w:r>
-      <w:r>
-        <w:rPr>
-          <w:sz w:val="24"/>
-          <w:szCs w:val="24"/>
-        </w:rPr>
-        <w:t xml:space="preserve">24 hours </w:t>
-      </w:r>
-      <w:r>
-        <w:rPr>
-          <w:sz w:val="24"/>
-          <w:szCs w:val="24"/>
-        </w:rPr>
-        <w:t>with all sites plotted on one graph for comparison</w:t>
+        <w:t>Averages across 24 hours with all sites plotted on one graph for comparison</w:t>
       </w:r>
     </w:p>
     <w:p>
@@ -281,21 +327,7 @@
           <w:sz w:val="24"/>
           <w:szCs w:val="24"/>
         </w:rPr>
-        <w:t xml:space="preserve">Boxplot of median </w:t>
-      </w:r>
-      <w:r>
-        <w:rPr>
-          <w:sz w:val="24"/>
-          <w:szCs w:val="24"/>
-        </w:rPr>
-        <w:t>ACI</w:t>
-      </w:r>
-      <w:r>
-        <w:rPr>
-          <w:sz w:val="24"/>
-          <w:szCs w:val="24"/>
-        </w:rPr>
-        <w:t xml:space="preserve"> at each site</w:t>
+        <w:t>Boxplot of median ACI at each site</w:t>
       </w:r>
     </w:p>
     <w:p>
@@ -470,6 +502,146 @@
         <w:pStyle w:val="ListParagraph"/>
         <w:numPr>
           <w:ilvl w:val="0"/>
+          <w:numId w:val="10"/>
+        </w:numPr>
+        <w:rPr>
+          <w:sz w:val="24"/>
+          <w:szCs w:val="24"/>
+        </w:rPr>
+      </w:pPr>
+      <w:r>
+        <w:rPr>
+          <w:sz w:val="24"/>
+          <w:szCs w:val="24"/>
+        </w:rPr>
+        <w:t>Screenshots of spectrograms for each fish sound that was quantified</w:t>
+      </w:r>
+    </w:p>
+    <w:p>
+      <w:pPr>
+        <w:pStyle w:val="ListParagraph"/>
+        <w:numPr>
+          <w:ilvl w:val="1"/>
+          <w:numId w:val="10"/>
+        </w:numPr>
+        <w:rPr>
+          <w:sz w:val="24"/>
+          <w:szCs w:val="24"/>
+        </w:rPr>
+      </w:pPr>
+      <w:r>
+        <w:rPr>
+          <w:sz w:val="24"/>
+          <w:szCs w:val="24"/>
+        </w:rPr>
+        <w:t>Knock</w:t>
+      </w:r>
+    </w:p>
+    <w:p>
+      <w:pPr>
+        <w:pStyle w:val="ListParagraph"/>
+        <w:numPr>
+          <w:ilvl w:val="1"/>
+          <w:numId w:val="10"/>
+        </w:numPr>
+        <w:rPr>
+          <w:sz w:val="24"/>
+          <w:szCs w:val="24"/>
+        </w:rPr>
+      </w:pPr>
+      <w:r>
+        <w:rPr>
+          <w:sz w:val="24"/>
+          <w:szCs w:val="24"/>
+        </w:rPr>
+        <w:t>Knock train</w:t>
+      </w:r>
+    </w:p>
+    <w:p>
+      <w:pPr>
+        <w:pStyle w:val="ListParagraph"/>
+        <w:numPr>
+          <w:ilvl w:val="1"/>
+          <w:numId w:val="10"/>
+        </w:numPr>
+        <w:rPr>
+          <w:sz w:val="24"/>
+          <w:szCs w:val="24"/>
+        </w:rPr>
+      </w:pPr>
+      <w:r>
+        <w:rPr>
+          <w:sz w:val="24"/>
+          <w:szCs w:val="24"/>
+        </w:rPr>
+        <w:t>Growl</w:t>
+      </w:r>
+    </w:p>
+    <w:p>
+      <w:pPr>
+        <w:pStyle w:val="ListParagraph"/>
+        <w:numPr>
+          <w:ilvl w:val="1"/>
+          <w:numId w:val="10"/>
+        </w:numPr>
+        <w:rPr>
+          <w:sz w:val="24"/>
+          <w:szCs w:val="24"/>
+        </w:rPr>
+      </w:pPr>
+      <w:r>
+        <w:rPr>
+          <w:sz w:val="24"/>
+          <w:szCs w:val="24"/>
+        </w:rPr>
+        <w:t>Unidentified sound</w:t>
+      </w:r>
+    </w:p>
+    <w:p>
+      <w:pPr>
+        <w:pStyle w:val="ListParagraph"/>
+        <w:numPr>
+          <w:ilvl w:val="1"/>
+          <w:numId w:val="10"/>
+        </w:numPr>
+        <w:rPr>
+          <w:sz w:val="24"/>
+          <w:szCs w:val="24"/>
+        </w:rPr>
+      </w:pPr>
+      <w:r>
+        <w:rPr>
+          <w:sz w:val="24"/>
+          <w:szCs w:val="24"/>
+        </w:rPr>
+        <w:t>Growl</w:t>
+      </w:r>
+    </w:p>
+    <w:p>
+      <w:pPr>
+        <w:pStyle w:val="ListParagraph"/>
+        <w:numPr>
+          <w:ilvl w:val="1"/>
+          <w:numId w:val="10"/>
+        </w:numPr>
+        <w:rPr>
+          <w:sz w:val="24"/>
+          <w:szCs w:val="24"/>
+        </w:rPr>
+      </w:pPr>
+      <w:r>
+        <w:rPr>
+          <w:sz w:val="24"/>
+          <w:szCs w:val="24"/>
+        </w:rPr>
+        <w:t>Grunt</w:t>
+      </w:r>
+    </w:p>
+    <w:p>
+      <w:pPr>
+        <w:pStyle w:val="ListParagraph"/>
+        <w:numPr>
+          <w:ilvl w:val="0"/>
           <w:numId w:val="7"/>
         </w:numPr>
         <w:rPr>
@@ -542,6 +714,7 @@
           <w:sz w:val="24"/>
           <w:szCs w:val="24"/>
         </w:rPr>
+        <w:lastRenderedPageBreak/>
         <w:t>Snaps per day vs. moon phase</w:t>
       </w:r>
     </w:p>
@@ -621,17 +794,7 @@
           <w:szCs w:val="32"/>
           <w:u w:val="single"/>
         </w:rPr>
-        <w:lastRenderedPageBreak/>
-        <w:t xml:space="preserve">Exploratory </w:t>
-      </w:r>
-      <w:r>
-        <w:rPr>
-          <w:b/>
-          <w:sz w:val="32"/>
-          <w:szCs w:val="32"/>
-          <w:u w:val="single"/>
-        </w:rPr>
-        <w:t>Statistics</w:t>
+        <w:t>Exploratory Statistics</w:t>
       </w:r>
     </w:p>
     <w:p>
@@ -1801,7 +1964,7 @@
         <w:rFonts w:hint="default"/>
       </w:rPr>
     </w:lvl>
-    <w:lvl w:ilvl="2" w:tplc="04090005" w:tentative="1">
+    <w:lvl w:ilvl="2" w:tplc="04090005">
       <w:start w:val="1"/>
       <w:numFmt w:val="bullet"/>
       <w:lvlText w:val=""/>
@@ -2012,7 +2175,7 @@
         <w:ind w:left="1440" w:hanging="360"/>
       </w:pPr>
     </w:lvl>
-    <w:lvl w:ilvl="1" w:tplc="04090019" w:tentative="1">
+    <w:lvl w:ilvl="1" w:tplc="04090019">
       <w:start w:val="1"/>
       <w:numFmt w:val="lowerLetter"/>
       <w:lvlText w:val="%2."/>

</xml_diff>